<commit_message>
added images now scale to fit on the page
</commit_message>
<xml_diff>
--- a/test.docx
+++ b/test.docx
@@ -58,11 +58,9 @@
       </w:r>
     </w:p>
     <w:p>
-      <w:proofErr w:type="spellStart"/>
       <w:r>
         <w:t>aaaaaa</w:t>
       </w:r>
-      <w:proofErr w:type="spellEnd"/>
     </w:p>
     <w:p/>
     <w:p>
@@ -190,6 +188,117 @@
           <w:highlight w:val="green"/>
         </w:rPr>
         <w:t>ffffff</w:t>
+      </w:r>
+    </w:p>
+    <w:p>
+      <w:pPr>
+        <w:rPr>
+          <w:rFonts w:cstheme="minorHAnsi"/>
+          <w:noProof/>
+        </w:rPr>
+      </w:pPr>
+      <w:r>
+        <w:rPr>
+          <w:rFonts w:cstheme="minorHAnsi"/>
+          <w:noProof/>
+        </w:rPr>
+        <w:drawing>
+          <wp:inline distT="0" distB="0" distL="0" distR="0" wp14:anchorId="226DB42B" wp14:editId="65A5AAE3">
+            <wp:extent cx="2194750" cy="586791"/>
+            <wp:effectExtent l="0" t="0" r="0" b="3810"/>
+            <wp:docPr id="1560407469" name="Picture 1" descr="A screenshot of a computer&#10;&#10;Description automatically generated"/>
+            <wp:cNvGraphicFramePr>
+              <a:graphicFrameLocks xmlns:a="http://schemas.openxmlformats.org/drawingml/2006/main" noChangeAspect="1"/>
+            </wp:cNvGraphicFramePr>
+            <a:graphic xmlns:a="http://schemas.openxmlformats.org/drawingml/2006/main">
+              <a:graphicData uri="http://schemas.openxmlformats.org/drawingml/2006/picture">
+                <pic:pic xmlns:pic="http://schemas.openxmlformats.org/drawingml/2006/picture">
+                  <pic:nvPicPr>
+                    <pic:cNvPr id="1560407469" name="Picture 1" descr="A screenshot of a computer&#10;&#10;Description automatically generated"/>
+                    <pic:cNvPicPr/>
+                  </pic:nvPicPr>
+                  <pic:blipFill>
+                    <a:blip r:embed="rId5"/>
+                    <a:stretch>
+                      <a:fillRect/>
+                    </a:stretch>
+                  </pic:blipFill>
+                  <pic:spPr>
+                    <a:xfrm>
+                      <a:off x="0" y="0"/>
+                      <a:ext cx="2194750" cy="586791"/>
+                    </a:xfrm>
+                    <a:prstGeom prst="rect">
+                      <a:avLst/>
+                    </a:prstGeom>
+                  </pic:spPr>
+                </pic:pic>
+              </a:graphicData>
+            </a:graphic>
+          </wp:inline>
+        </w:drawing>
+      </w:r>
+    </w:p>
+    <w:p>
+      <w:pPr>
+        <w:rPr>
+          <w:rFonts w:cstheme="minorHAnsi"/>
+          <w:noProof/>
+        </w:rPr>
+      </w:pPr>
+      <w:r>
+        <w:rPr>
+          <w:noProof/>
+        </w:rPr>
+        <w:lastRenderedPageBreak/>
+        <w:drawing>
+          <wp:inline distT="0" distB="0" distL="0" distR="0" wp14:anchorId="25B34CC1" wp14:editId="4ADAD7DC">
+            <wp:extent cx="5908675" cy="5908675"/>
+            <wp:effectExtent l="0" t="0" r="0" b="0"/>
+            <wp:docPr id="1729729870" name="Picture 1"/>
+            <wp:cNvGraphicFramePr>
+              <a:graphicFrameLocks xmlns:a="http://schemas.openxmlformats.org/drawingml/2006/main" noChangeAspect="1"/>
+            </wp:cNvGraphicFramePr>
+            <a:graphic xmlns:a="http://schemas.openxmlformats.org/drawingml/2006/main">
+              <a:graphicData uri="http://schemas.openxmlformats.org/drawingml/2006/picture">
+                <pic:pic xmlns:pic="http://schemas.openxmlformats.org/drawingml/2006/picture">
+                  <pic:nvPicPr>
+                    <pic:cNvPr id="0" name="Picture 1"/>
+                    <pic:cNvPicPr>
+                      <a:picLocks noChangeAspect="1" noChangeArrowheads="1"/>
+                    </pic:cNvPicPr>
+                  </pic:nvPicPr>
+                  <pic:blipFill>
+                    <a:blip r:embed="rId6">
+                      <a:extLst>
+                        <a:ext uri="{28A0092B-C50C-407E-A947-70E740481C1C}">
+                          <a14:useLocalDpi xmlns:a14="http://schemas.microsoft.com/office/drawing/2010/main" val="0"/>
+                        </a:ext>
+                      </a:extLst>
+                    </a:blip>
+                    <a:srcRect/>
+                    <a:stretch>
+                      <a:fillRect/>
+                    </a:stretch>
+                  </pic:blipFill>
+                  <pic:spPr bwMode="auto">
+                    <a:xfrm>
+                      <a:off x="0" y="0"/>
+                      <a:ext cx="5908675" cy="5908675"/>
+                    </a:xfrm>
+                    <a:prstGeom prst="rect">
+                      <a:avLst/>
+                    </a:prstGeom>
+                    <a:noFill/>
+                    <a:ln>
+                      <a:noFill/>
+                    </a:ln>
+                  </pic:spPr>
+                </pic:pic>
+              </a:graphicData>
+            </a:graphic>
+          </wp:inline>
+        </w:drawing>
       </w:r>
     </w:p>
     <w:sectPr>

</xml_diff>